<commit_message>
3010 Assignment 3 INPROG
</commit_message>
<xml_diff>
--- a/Fall 2025/CYBR3010 Cybersecurity Foundations/Assignments/3 Layer 3 4 Security Lab/Layer 3 and Layer 4 Security Lab - Arr Domingo.docx
+++ b/Fall 2025/CYBR3010 Cybersecurity Foundations/Assignments/3 Layer 3 4 Security Lab/Layer 3 and Layer 4 Security Lab - Arr Domingo.docx
@@ -255,8 +255,18 @@
           <w:sz w:val="28"/>
           <w:szCs w:val="28"/>
         </w:rPr>
-        <w:t xml:space="preserve"> El-Awour</w:t>
-      </w:r>
+        <w:t xml:space="preserve"> El-</w:t>
+      </w:r>
+      <w:proofErr w:type="spellStart"/>
+      <w:r>
+        <w:rPr>
+          <w:rFonts w:cstheme="minorHAnsi"/>
+          <w:sz w:val="28"/>
+          <w:szCs w:val="28"/>
+        </w:rPr>
+        <w:t>Awour</w:t>
+      </w:r>
+      <w:proofErr w:type="spellEnd"/>
     </w:p>
     <w:sdt>
       <w:sdtPr>
@@ -291,6 +301,7 @@
               <w:color w:val="auto"/>
               <w:sz w:val="24"/>
               <w:szCs w:val="24"/>
+              <w:lang w:val="en-CA"/>
             </w:rPr>
           </w:pPr>
           <w:r>
@@ -343,7 +354,7 @@
             </w:rPr>
             <w:fldChar w:fldCharType="separate"/>
           </w:r>
-          <w:hyperlink w:anchor="_Toc211667525" w:history="1">
+          <w:hyperlink w:anchor="_Toc211854551" w:history="1">
             <w:r>
               <w:rPr>
                 <w:rStyle w:val="Hyperlink"/>
@@ -371,7 +382,7 @@
                 <w:noProof/>
                 <w:webHidden/>
               </w:rPr>
-              <w:instrText xml:space="preserve"> PAGEREF _Toc211667525 \h </w:instrText>
+              <w:instrText xml:space="preserve"> PAGEREF _Toc211854551 \h </w:instrText>
             </w:r>
             <w:r>
               <w:rPr>
@@ -418,15 +429,17 @@
               <w14:ligatures w14:val="standardContextual"/>
             </w:rPr>
           </w:pPr>
-          <w:hyperlink w:anchor="_Toc211667526" w:history="1">
+          <w:hyperlink w:anchor="_Toc211854552" w:history="1">
             <w:r>
               <w:rPr>
                 <w:rStyle w:val="Hyperlink"/>
                 <w:rFonts w:cstheme="minorHAnsi"/>
+                <w:b/>
+                <w:bCs/>
                 <w:noProof/>
                 <w:lang w:val="en-US"/>
               </w:rPr>
-              <w:t>Topic 1</w:t>
+              <w:t>IP Address Configuration</w:t>
             </w:r>
             <w:r>
               <w:rPr>
@@ -447,7 +460,7 @@
                 <w:noProof/>
                 <w:webHidden/>
               </w:rPr>
-              <w:instrText xml:space="preserve"> PAGEREF _Toc211667526 \h </w:instrText>
+              <w:instrText xml:space="preserve"> PAGEREF _Toc211854552 \h </w:instrText>
             </w:r>
             <w:r>
               <w:rPr>
@@ -494,7 +507,7 @@
               <w14:ligatures w14:val="standardContextual"/>
             </w:rPr>
           </w:pPr>
-          <w:hyperlink w:anchor="_Toc211667527" w:history="1">
+          <w:hyperlink w:anchor="_Toc211854553" w:history="1">
             <w:r>
               <w:rPr>
                 <w:rStyle w:val="Hyperlink"/>
@@ -502,7 +515,7 @@
                 <w:noProof/>
                 <w:lang w:val="en-US"/>
               </w:rPr>
-              <w:t>Subtopic 1.1</w:t>
+              <w:t>Configure static IP address of Kali Linux</w:t>
             </w:r>
             <w:r>
               <w:rPr>
@@ -523,7 +536,7 @@
                 <w:noProof/>
                 <w:webHidden/>
               </w:rPr>
-              <w:instrText xml:space="preserve"> PAGEREF _Toc211667527 \h </w:instrText>
+              <w:instrText xml:space="preserve"> PAGEREF _Toc211854553 \h </w:instrText>
             </w:r>
             <w:r>
               <w:rPr>
@@ -570,7 +583,7 @@
               <w14:ligatures w14:val="standardContextual"/>
             </w:rPr>
           </w:pPr>
-          <w:hyperlink w:anchor="_Toc211667528" w:history="1">
+          <w:hyperlink w:anchor="_Toc211854554" w:history="1">
             <w:r>
               <w:rPr>
                 <w:rStyle w:val="Hyperlink"/>
@@ -578,7 +591,7 @@
                 <w:noProof/>
                 <w:lang w:val="en-US"/>
               </w:rPr>
-              <w:t>Subtopic 1.2</w:t>
+              <w:t>Configure static IP address of Windows 10</w:t>
             </w:r>
             <w:r>
               <w:rPr>
@@ -599,7 +612,7 @@
                 <w:noProof/>
                 <w:webHidden/>
               </w:rPr>
-              <w:instrText xml:space="preserve"> PAGEREF _Toc211667528 \h </w:instrText>
+              <w:instrText xml:space="preserve"> PAGEREF _Toc211854554 \h </w:instrText>
             </w:r>
             <w:r>
               <w:rPr>
@@ -619,7 +632,235 @@
                 <w:noProof/>
                 <w:webHidden/>
               </w:rPr>
-              <w:t>1</w:t>
+              <w:t>2</w:t>
+            </w:r>
+            <w:r>
+              <w:rPr>
+                <w:noProof/>
+                <w:webHidden/>
+              </w:rPr>
+              <w:fldChar w:fldCharType="end"/>
+            </w:r>
+          </w:hyperlink>
+        </w:p>
+        <w:p>
+          <w:pPr>
+            <w:pStyle w:val="TOC2"/>
+            <w:tabs>
+              <w:tab w:val="right" w:leader="dot" w:pos="9350"/>
+            </w:tabs>
+            <w:rPr>
+              <w:rFonts w:eastAsiaTheme="minorEastAsia"/>
+              <w:noProof/>
+              <w:kern w:val="2"/>
+              <w:sz w:val="24"/>
+              <w:szCs w:val="24"/>
+              <w:lang w:eastAsia="en-CA"/>
+              <w14:ligatures w14:val="standardContextual"/>
+            </w:rPr>
+          </w:pPr>
+          <w:hyperlink w:anchor="_Toc211854555" w:history="1">
+            <w:r>
+              <w:rPr>
+                <w:rStyle w:val="Hyperlink"/>
+                <w:rFonts w:cstheme="minorHAnsi"/>
+                <w:noProof/>
+                <w:lang w:val="en-US"/>
+              </w:rPr>
+              <w:t>Configure static IP address of Windows 11</w:t>
+            </w:r>
+            <w:r>
+              <w:rPr>
+                <w:noProof/>
+                <w:webHidden/>
+              </w:rPr>
+              <w:tab/>
+            </w:r>
+            <w:r>
+              <w:rPr>
+                <w:noProof/>
+                <w:webHidden/>
+              </w:rPr>
+              <w:fldChar w:fldCharType="begin"/>
+            </w:r>
+            <w:r>
+              <w:rPr>
+                <w:noProof/>
+                <w:webHidden/>
+              </w:rPr>
+              <w:instrText xml:space="preserve"> PAGEREF _Toc211854555 \h </w:instrText>
+            </w:r>
+            <w:r>
+              <w:rPr>
+                <w:noProof/>
+                <w:webHidden/>
+              </w:rPr>
+            </w:r>
+            <w:r>
+              <w:rPr>
+                <w:noProof/>
+                <w:webHidden/>
+              </w:rPr>
+              <w:fldChar w:fldCharType="separate"/>
+            </w:r>
+            <w:r>
+              <w:rPr>
+                <w:noProof/>
+                <w:webHidden/>
+              </w:rPr>
+              <w:t>2</w:t>
+            </w:r>
+            <w:r>
+              <w:rPr>
+                <w:noProof/>
+                <w:webHidden/>
+              </w:rPr>
+              <w:fldChar w:fldCharType="end"/>
+            </w:r>
+          </w:hyperlink>
+        </w:p>
+        <w:p>
+          <w:pPr>
+            <w:pStyle w:val="TOC2"/>
+            <w:tabs>
+              <w:tab w:val="right" w:leader="dot" w:pos="9350"/>
+            </w:tabs>
+            <w:rPr>
+              <w:rFonts w:eastAsiaTheme="minorEastAsia"/>
+              <w:noProof/>
+              <w:kern w:val="2"/>
+              <w:sz w:val="24"/>
+              <w:szCs w:val="24"/>
+              <w:lang w:eastAsia="en-CA"/>
+              <w14:ligatures w14:val="standardContextual"/>
+            </w:rPr>
+          </w:pPr>
+          <w:hyperlink w:anchor="_Toc211854556" w:history="1">
+            <w:r>
+              <w:rPr>
+                <w:rStyle w:val="Hyperlink"/>
+                <w:rFonts w:cstheme="minorHAnsi"/>
+                <w:noProof/>
+                <w:lang w:val="en-US"/>
+              </w:rPr>
+              <w:t>Configure the Firewall</w:t>
+            </w:r>
+            <w:r>
+              <w:rPr>
+                <w:noProof/>
+                <w:webHidden/>
+              </w:rPr>
+              <w:tab/>
+            </w:r>
+            <w:r>
+              <w:rPr>
+                <w:noProof/>
+                <w:webHidden/>
+              </w:rPr>
+              <w:fldChar w:fldCharType="begin"/>
+            </w:r>
+            <w:r>
+              <w:rPr>
+                <w:noProof/>
+                <w:webHidden/>
+              </w:rPr>
+              <w:instrText xml:space="preserve"> PAGEREF _Toc211854556 \h </w:instrText>
+            </w:r>
+            <w:r>
+              <w:rPr>
+                <w:noProof/>
+                <w:webHidden/>
+              </w:rPr>
+            </w:r>
+            <w:r>
+              <w:rPr>
+                <w:noProof/>
+                <w:webHidden/>
+              </w:rPr>
+              <w:fldChar w:fldCharType="separate"/>
+            </w:r>
+            <w:r>
+              <w:rPr>
+                <w:noProof/>
+                <w:webHidden/>
+              </w:rPr>
+              <w:t>2</w:t>
+            </w:r>
+            <w:r>
+              <w:rPr>
+                <w:noProof/>
+                <w:webHidden/>
+              </w:rPr>
+              <w:fldChar w:fldCharType="end"/>
+            </w:r>
+          </w:hyperlink>
+        </w:p>
+        <w:p>
+          <w:pPr>
+            <w:pStyle w:val="TOC2"/>
+            <w:tabs>
+              <w:tab w:val="right" w:leader="dot" w:pos="9350"/>
+            </w:tabs>
+            <w:rPr>
+              <w:rFonts w:eastAsiaTheme="minorEastAsia"/>
+              <w:noProof/>
+              <w:kern w:val="2"/>
+              <w:sz w:val="24"/>
+              <w:szCs w:val="24"/>
+              <w:lang w:eastAsia="en-CA"/>
+              <w14:ligatures w14:val="standardContextual"/>
+            </w:rPr>
+          </w:pPr>
+          <w:hyperlink w:anchor="_Toc211854557" w:history="1">
+            <w:r>
+              <w:rPr>
+                <w:rStyle w:val="Hyperlink"/>
+                <w:rFonts w:cstheme="minorHAnsi"/>
+                <w:noProof/>
+                <w:lang w:val="en-US"/>
+              </w:rPr>
+              <w:t>Configure the Switch</w:t>
+            </w:r>
+            <w:r>
+              <w:rPr>
+                <w:noProof/>
+                <w:webHidden/>
+              </w:rPr>
+              <w:tab/>
+            </w:r>
+            <w:r>
+              <w:rPr>
+                <w:noProof/>
+                <w:webHidden/>
+              </w:rPr>
+              <w:fldChar w:fldCharType="begin"/>
+            </w:r>
+            <w:r>
+              <w:rPr>
+                <w:noProof/>
+                <w:webHidden/>
+              </w:rPr>
+              <w:instrText xml:space="preserve"> PAGEREF _Toc211854557 \h </w:instrText>
+            </w:r>
+            <w:r>
+              <w:rPr>
+                <w:noProof/>
+                <w:webHidden/>
+              </w:rPr>
+            </w:r>
+            <w:r>
+              <w:rPr>
+                <w:noProof/>
+                <w:webHidden/>
+              </w:rPr>
+              <w:fldChar w:fldCharType="separate"/>
+            </w:r>
+            <w:r>
+              <w:rPr>
+                <w:noProof/>
+                <w:webHidden/>
+              </w:rPr>
+              <w:t>2</w:t>
             </w:r>
             <w:r>
               <w:rPr>
@@ -646,7 +887,7 @@
               <w14:ligatures w14:val="standardContextual"/>
             </w:rPr>
           </w:pPr>
-          <w:hyperlink w:anchor="_Toc211667529" w:history="1">
+          <w:hyperlink w:anchor="_Toc211854558" w:history="1">
             <w:r>
               <w:rPr>
                 <w:rStyle w:val="Hyperlink"/>
@@ -654,7 +895,7 @@
                 <w:noProof/>
                 <w:lang w:val="en-US"/>
               </w:rPr>
-              <w:t>Topic 2</w:t>
+              <w:t>Network Diagram</w:t>
             </w:r>
             <w:r>
               <w:rPr>
@@ -675,7 +916,7 @@
                 <w:noProof/>
                 <w:webHidden/>
               </w:rPr>
-              <w:instrText xml:space="preserve"> PAGEREF _Toc211667529 \h </w:instrText>
+              <w:instrText xml:space="preserve"> PAGEREF _Toc211854558 \h </w:instrText>
             </w:r>
             <w:r>
               <w:rPr>
@@ -695,7 +936,83 @@
                 <w:noProof/>
                 <w:webHidden/>
               </w:rPr>
-              <w:t>2</w:t>
+              <w:t>3</w:t>
+            </w:r>
+            <w:r>
+              <w:rPr>
+                <w:noProof/>
+                <w:webHidden/>
+              </w:rPr>
+              <w:fldChar w:fldCharType="end"/>
+            </w:r>
+          </w:hyperlink>
+        </w:p>
+        <w:p>
+          <w:pPr>
+            <w:pStyle w:val="TOC1"/>
+            <w:tabs>
+              <w:tab w:val="right" w:leader="dot" w:pos="9350"/>
+            </w:tabs>
+            <w:rPr>
+              <w:rFonts w:eastAsiaTheme="minorEastAsia"/>
+              <w:noProof/>
+              <w:kern w:val="2"/>
+              <w:sz w:val="24"/>
+              <w:szCs w:val="24"/>
+              <w:lang w:eastAsia="en-CA"/>
+              <w14:ligatures w14:val="standardContextual"/>
+            </w:rPr>
+          </w:pPr>
+          <w:hyperlink w:anchor="_Toc211854559" w:history="1">
+            <w:r>
+              <w:rPr>
+                <w:rStyle w:val="Hyperlink"/>
+                <w:rFonts w:cstheme="minorHAnsi"/>
+                <w:noProof/>
+                <w:lang w:val="en-US"/>
+              </w:rPr>
+              <w:t>VLAN Interfaces</w:t>
+            </w:r>
+            <w:r>
+              <w:rPr>
+                <w:noProof/>
+                <w:webHidden/>
+              </w:rPr>
+              <w:tab/>
+            </w:r>
+            <w:r>
+              <w:rPr>
+                <w:noProof/>
+                <w:webHidden/>
+              </w:rPr>
+              <w:fldChar w:fldCharType="begin"/>
+            </w:r>
+            <w:r>
+              <w:rPr>
+                <w:noProof/>
+                <w:webHidden/>
+              </w:rPr>
+              <w:instrText xml:space="preserve"> PAGEREF _Toc211854559 \h </w:instrText>
+            </w:r>
+            <w:r>
+              <w:rPr>
+                <w:noProof/>
+                <w:webHidden/>
+              </w:rPr>
+            </w:r>
+            <w:r>
+              <w:rPr>
+                <w:noProof/>
+                <w:webHidden/>
+              </w:rPr>
+              <w:fldChar w:fldCharType="separate"/>
+            </w:r>
+            <w:r>
+              <w:rPr>
+                <w:noProof/>
+                <w:webHidden/>
+              </w:rPr>
+              <w:t>3</w:t>
             </w:r>
             <w:r>
               <w:rPr>
@@ -722,7 +1039,7 @@
               <w14:ligatures w14:val="standardContextual"/>
             </w:rPr>
           </w:pPr>
-          <w:hyperlink w:anchor="_Toc211667530" w:history="1">
+          <w:hyperlink w:anchor="_Toc211854560" w:history="1">
             <w:r>
               <w:rPr>
                 <w:rStyle w:val="Hyperlink"/>
@@ -751,7 +1068,7 @@
                 <w:noProof/>
                 <w:webHidden/>
               </w:rPr>
-              <w:instrText xml:space="preserve"> PAGEREF _Toc211667530 \h </w:instrText>
+              <w:instrText xml:space="preserve"> PAGEREF _Toc211854560 \h </w:instrText>
             </w:r>
             <w:r>
               <w:rPr>
@@ -771,7 +1088,7 @@
                 <w:noProof/>
                 <w:webHidden/>
               </w:rPr>
-              <w:t>2</w:t>
+              <w:t>3</w:t>
             </w:r>
             <w:r>
               <w:rPr>
@@ -798,7 +1115,7 @@
               <w14:ligatures w14:val="standardContextual"/>
             </w:rPr>
           </w:pPr>
-          <w:hyperlink w:anchor="_Toc211667531" w:history="1">
+          <w:hyperlink w:anchor="_Toc211854561" w:history="1">
             <w:r>
               <w:rPr>
                 <w:rStyle w:val="Hyperlink"/>
@@ -806,7 +1123,7 @@
                 <w:noProof/>
                 <w:lang w:val="en-US"/>
               </w:rPr>
-              <w:t>Topic 3</w:t>
+              <w:t>DHCP Configuration</w:t>
             </w:r>
             <w:r>
               <w:rPr>
@@ -827,7 +1144,7 @@
                 <w:noProof/>
                 <w:webHidden/>
               </w:rPr>
-              <w:instrText xml:space="preserve"> PAGEREF _Toc211667531 \h </w:instrText>
+              <w:instrText xml:space="preserve"> PAGEREF _Toc211854561 \h </w:instrText>
             </w:r>
             <w:r>
               <w:rPr>
@@ -847,7 +1164,7 @@
                 <w:noProof/>
                 <w:webHidden/>
               </w:rPr>
-              <w:t>2</w:t>
+              <w:t>3</w:t>
             </w:r>
             <w:r>
               <w:rPr>
@@ -874,7 +1191,7 @@
               <w14:ligatures w14:val="standardContextual"/>
             </w:rPr>
           </w:pPr>
-          <w:hyperlink w:anchor="_Toc211667532" w:history="1">
+          <w:hyperlink w:anchor="_Toc211854562" w:history="1">
             <w:r>
               <w:rPr>
                 <w:rStyle w:val="Hyperlink"/>
@@ -882,7 +1199,7 @@
                 <w:noProof/>
                 <w:lang w:val="en-US"/>
               </w:rPr>
-              <w:t>Subtopic 3.1</w:t>
+              <w:t>Subtopic 2.1</w:t>
             </w:r>
             <w:r>
               <w:rPr>
@@ -903,7 +1220,7 @@
                 <w:noProof/>
                 <w:webHidden/>
               </w:rPr>
-              <w:instrText xml:space="preserve"> PAGEREF _Toc211667532 \h </w:instrText>
+              <w:instrText xml:space="preserve"> PAGEREF _Toc211854562 \h </w:instrText>
             </w:r>
             <w:r>
               <w:rPr>
@@ -923,7 +1240,83 @@
                 <w:noProof/>
                 <w:webHidden/>
               </w:rPr>
-              <w:t>2</w:t>
+              <w:t>3</w:t>
+            </w:r>
+            <w:r>
+              <w:rPr>
+                <w:noProof/>
+                <w:webHidden/>
+              </w:rPr>
+              <w:fldChar w:fldCharType="end"/>
+            </w:r>
+          </w:hyperlink>
+        </w:p>
+        <w:p>
+          <w:pPr>
+            <w:pStyle w:val="TOC1"/>
+            <w:tabs>
+              <w:tab w:val="right" w:leader="dot" w:pos="9350"/>
+            </w:tabs>
+            <w:rPr>
+              <w:rFonts w:eastAsiaTheme="minorEastAsia"/>
+              <w:noProof/>
+              <w:kern w:val="2"/>
+              <w:sz w:val="24"/>
+              <w:szCs w:val="24"/>
+              <w:lang w:eastAsia="en-CA"/>
+              <w14:ligatures w14:val="standardContextual"/>
+            </w:rPr>
+          </w:pPr>
+          <w:hyperlink w:anchor="_Toc211854563" w:history="1">
+            <w:r>
+              <w:rPr>
+                <w:rStyle w:val="Hyperlink"/>
+                <w:rFonts w:cstheme="minorHAnsi"/>
+                <w:noProof/>
+                <w:lang w:val="en-US"/>
+              </w:rPr>
+              <w:t>NAT Configuration</w:t>
+            </w:r>
+            <w:r>
+              <w:rPr>
+                <w:noProof/>
+                <w:webHidden/>
+              </w:rPr>
+              <w:tab/>
+            </w:r>
+            <w:r>
+              <w:rPr>
+                <w:noProof/>
+                <w:webHidden/>
+              </w:rPr>
+              <w:fldChar w:fldCharType="begin"/>
+            </w:r>
+            <w:r>
+              <w:rPr>
+                <w:noProof/>
+                <w:webHidden/>
+              </w:rPr>
+              <w:instrText xml:space="preserve"> PAGEREF _Toc211854563 \h </w:instrText>
+            </w:r>
+            <w:r>
+              <w:rPr>
+                <w:noProof/>
+                <w:webHidden/>
+              </w:rPr>
+            </w:r>
+            <w:r>
+              <w:rPr>
+                <w:noProof/>
+                <w:webHidden/>
+              </w:rPr>
+              <w:fldChar w:fldCharType="separate"/>
+            </w:r>
+            <w:r>
+              <w:rPr>
+                <w:noProof/>
+                <w:webHidden/>
+              </w:rPr>
+              <w:t>3</w:t>
             </w:r>
             <w:r>
               <w:rPr>
@@ -950,7 +1343,7 @@
               <w14:ligatures w14:val="standardContextual"/>
             </w:rPr>
           </w:pPr>
-          <w:hyperlink w:anchor="_Toc211667533" w:history="1">
+          <w:hyperlink w:anchor="_Toc211854564" w:history="1">
             <w:r>
               <w:rPr>
                 <w:rStyle w:val="Hyperlink"/>
@@ -958,7 +1351,7 @@
                 <w:noProof/>
                 <w:lang w:val="en-US"/>
               </w:rPr>
-              <w:t>Subtopic 3.</w:t>
+              <w:t>Subtopic 2.1</w:t>
             </w:r>
             <w:r>
               <w:rPr>
@@ -979,7 +1372,7 @@
                 <w:noProof/>
                 <w:webHidden/>
               </w:rPr>
-              <w:instrText xml:space="preserve"> PAGEREF _Toc211667533 \h </w:instrText>
+              <w:instrText xml:space="preserve"> PAGEREF _Toc211854564 \h </w:instrText>
             </w:r>
             <w:r>
               <w:rPr>
@@ -999,7 +1392,7 @@
                 <w:noProof/>
                 <w:webHidden/>
               </w:rPr>
-              <w:t>2</w:t>
+              <w:t>3</w:t>
             </w:r>
             <w:r>
               <w:rPr>
@@ -1026,10 +1419,618 @@
               <w14:ligatures w14:val="standardContextual"/>
             </w:rPr>
           </w:pPr>
-          <w:hyperlink w:anchor="_Toc211667534" w:history="1">
+          <w:hyperlink w:anchor="_Toc211854565" w:history="1">
             <w:r>
               <w:rPr>
                 <w:rStyle w:val="Hyperlink"/>
+                <w:rFonts w:cstheme="minorHAnsi"/>
+                <w:noProof/>
+                <w:lang w:val="en-US"/>
+              </w:rPr>
+              <w:t>Layer 3 Attack</w:t>
+            </w:r>
+            <w:r>
+              <w:rPr>
+                <w:noProof/>
+                <w:webHidden/>
+              </w:rPr>
+              <w:tab/>
+            </w:r>
+            <w:r>
+              <w:rPr>
+                <w:noProof/>
+                <w:webHidden/>
+              </w:rPr>
+              <w:fldChar w:fldCharType="begin"/>
+            </w:r>
+            <w:r>
+              <w:rPr>
+                <w:noProof/>
+                <w:webHidden/>
+              </w:rPr>
+              <w:instrText xml:space="preserve"> PAGEREF _Toc211854565 \h </w:instrText>
+            </w:r>
+            <w:r>
+              <w:rPr>
+                <w:noProof/>
+                <w:webHidden/>
+              </w:rPr>
+            </w:r>
+            <w:r>
+              <w:rPr>
+                <w:noProof/>
+                <w:webHidden/>
+              </w:rPr>
+              <w:fldChar w:fldCharType="separate"/>
+            </w:r>
+            <w:r>
+              <w:rPr>
+                <w:noProof/>
+                <w:webHidden/>
+              </w:rPr>
+              <w:t>3</w:t>
+            </w:r>
+            <w:r>
+              <w:rPr>
+                <w:noProof/>
+                <w:webHidden/>
+              </w:rPr>
+              <w:fldChar w:fldCharType="end"/>
+            </w:r>
+          </w:hyperlink>
+        </w:p>
+        <w:p>
+          <w:pPr>
+            <w:pStyle w:val="TOC2"/>
+            <w:tabs>
+              <w:tab w:val="right" w:leader="dot" w:pos="9350"/>
+            </w:tabs>
+            <w:rPr>
+              <w:rFonts w:eastAsiaTheme="minorEastAsia"/>
+              <w:noProof/>
+              <w:kern w:val="2"/>
+              <w:sz w:val="24"/>
+              <w:szCs w:val="24"/>
+              <w:lang w:eastAsia="en-CA"/>
+              <w14:ligatures w14:val="standardContextual"/>
+            </w:rPr>
+          </w:pPr>
+          <w:hyperlink w:anchor="_Toc211854566" w:history="1">
+            <w:r>
+              <w:rPr>
+                <w:rStyle w:val="Hyperlink"/>
+                <w:rFonts w:cstheme="minorHAnsi"/>
+                <w:noProof/>
+                <w:lang w:val="en-US"/>
+              </w:rPr>
+              <w:t>Subtopic 2.1</w:t>
+            </w:r>
+            <w:r>
+              <w:rPr>
+                <w:noProof/>
+                <w:webHidden/>
+              </w:rPr>
+              <w:tab/>
+            </w:r>
+            <w:r>
+              <w:rPr>
+                <w:noProof/>
+                <w:webHidden/>
+              </w:rPr>
+              <w:fldChar w:fldCharType="begin"/>
+            </w:r>
+            <w:r>
+              <w:rPr>
+                <w:noProof/>
+                <w:webHidden/>
+              </w:rPr>
+              <w:instrText xml:space="preserve"> PAGEREF _Toc211854566 \h </w:instrText>
+            </w:r>
+            <w:r>
+              <w:rPr>
+                <w:noProof/>
+                <w:webHidden/>
+              </w:rPr>
+            </w:r>
+            <w:r>
+              <w:rPr>
+                <w:noProof/>
+                <w:webHidden/>
+              </w:rPr>
+              <w:fldChar w:fldCharType="separate"/>
+            </w:r>
+            <w:r>
+              <w:rPr>
+                <w:noProof/>
+                <w:webHidden/>
+              </w:rPr>
+              <w:t>4</w:t>
+            </w:r>
+            <w:r>
+              <w:rPr>
+                <w:noProof/>
+                <w:webHidden/>
+              </w:rPr>
+              <w:fldChar w:fldCharType="end"/>
+            </w:r>
+          </w:hyperlink>
+        </w:p>
+        <w:p>
+          <w:pPr>
+            <w:pStyle w:val="TOC1"/>
+            <w:tabs>
+              <w:tab w:val="right" w:leader="dot" w:pos="9350"/>
+            </w:tabs>
+            <w:rPr>
+              <w:rFonts w:eastAsiaTheme="minorEastAsia"/>
+              <w:noProof/>
+              <w:kern w:val="2"/>
+              <w:sz w:val="24"/>
+              <w:szCs w:val="24"/>
+              <w:lang w:eastAsia="en-CA"/>
+              <w14:ligatures w14:val="standardContextual"/>
+            </w:rPr>
+          </w:pPr>
+          <w:hyperlink w:anchor="_Toc211854567" w:history="1">
+            <w:r>
+              <w:rPr>
+                <w:rStyle w:val="Hyperlink"/>
+                <w:rFonts w:cstheme="minorHAnsi"/>
+                <w:noProof/>
+                <w:lang w:val="en-US"/>
+              </w:rPr>
+              <w:t>Test Results (before and after scenarios)</w:t>
+            </w:r>
+            <w:r>
+              <w:rPr>
+                <w:noProof/>
+                <w:webHidden/>
+              </w:rPr>
+              <w:tab/>
+            </w:r>
+            <w:r>
+              <w:rPr>
+                <w:noProof/>
+                <w:webHidden/>
+              </w:rPr>
+              <w:fldChar w:fldCharType="begin"/>
+            </w:r>
+            <w:r>
+              <w:rPr>
+                <w:noProof/>
+                <w:webHidden/>
+              </w:rPr>
+              <w:instrText xml:space="preserve"> PAGEREF _Toc211854567 \h </w:instrText>
+            </w:r>
+            <w:r>
+              <w:rPr>
+                <w:noProof/>
+                <w:webHidden/>
+              </w:rPr>
+            </w:r>
+            <w:r>
+              <w:rPr>
+                <w:noProof/>
+                <w:webHidden/>
+              </w:rPr>
+              <w:fldChar w:fldCharType="separate"/>
+            </w:r>
+            <w:r>
+              <w:rPr>
+                <w:noProof/>
+                <w:webHidden/>
+              </w:rPr>
+              <w:t>4</w:t>
+            </w:r>
+            <w:r>
+              <w:rPr>
+                <w:noProof/>
+                <w:webHidden/>
+              </w:rPr>
+              <w:fldChar w:fldCharType="end"/>
+            </w:r>
+          </w:hyperlink>
+        </w:p>
+        <w:p>
+          <w:pPr>
+            <w:pStyle w:val="TOC2"/>
+            <w:tabs>
+              <w:tab w:val="right" w:leader="dot" w:pos="9350"/>
+            </w:tabs>
+            <w:rPr>
+              <w:rFonts w:eastAsiaTheme="minorEastAsia"/>
+              <w:noProof/>
+              <w:kern w:val="2"/>
+              <w:sz w:val="24"/>
+              <w:szCs w:val="24"/>
+              <w:lang w:eastAsia="en-CA"/>
+              <w14:ligatures w14:val="standardContextual"/>
+            </w:rPr>
+          </w:pPr>
+          <w:hyperlink w:anchor="_Toc211854568" w:history="1">
+            <w:r>
+              <w:rPr>
+                <w:rStyle w:val="Hyperlink"/>
+                <w:rFonts w:cstheme="minorHAnsi"/>
+                <w:noProof/>
+                <w:lang w:val="en-US"/>
+              </w:rPr>
+              <w:t>Subtopic 2.1</w:t>
+            </w:r>
+            <w:r>
+              <w:rPr>
+                <w:noProof/>
+                <w:webHidden/>
+              </w:rPr>
+              <w:tab/>
+            </w:r>
+            <w:r>
+              <w:rPr>
+                <w:noProof/>
+                <w:webHidden/>
+              </w:rPr>
+              <w:fldChar w:fldCharType="begin"/>
+            </w:r>
+            <w:r>
+              <w:rPr>
+                <w:noProof/>
+                <w:webHidden/>
+              </w:rPr>
+              <w:instrText xml:space="preserve"> PAGEREF _Toc211854568 \h </w:instrText>
+            </w:r>
+            <w:r>
+              <w:rPr>
+                <w:noProof/>
+                <w:webHidden/>
+              </w:rPr>
+            </w:r>
+            <w:r>
+              <w:rPr>
+                <w:noProof/>
+                <w:webHidden/>
+              </w:rPr>
+              <w:fldChar w:fldCharType="separate"/>
+            </w:r>
+            <w:r>
+              <w:rPr>
+                <w:noProof/>
+                <w:webHidden/>
+              </w:rPr>
+              <w:t>4</w:t>
+            </w:r>
+            <w:r>
+              <w:rPr>
+                <w:noProof/>
+                <w:webHidden/>
+              </w:rPr>
+              <w:fldChar w:fldCharType="end"/>
+            </w:r>
+          </w:hyperlink>
+        </w:p>
+        <w:p>
+          <w:pPr>
+            <w:pStyle w:val="TOC1"/>
+            <w:tabs>
+              <w:tab w:val="right" w:leader="dot" w:pos="9350"/>
+            </w:tabs>
+            <w:rPr>
+              <w:rFonts w:eastAsiaTheme="minorEastAsia"/>
+              <w:noProof/>
+              <w:kern w:val="2"/>
+              <w:sz w:val="24"/>
+              <w:szCs w:val="24"/>
+              <w:lang w:eastAsia="en-CA"/>
+              <w14:ligatures w14:val="standardContextual"/>
+            </w:rPr>
+          </w:pPr>
+          <w:hyperlink w:anchor="_Toc211854569" w:history="1">
+            <w:r>
+              <w:rPr>
+                <w:rStyle w:val="Hyperlink"/>
+                <w:rFonts w:cstheme="minorHAnsi"/>
+                <w:noProof/>
+                <w:lang w:val="en-US"/>
+              </w:rPr>
+              <w:t>Prevention and Mitigation</w:t>
+            </w:r>
+            <w:r>
+              <w:rPr>
+                <w:noProof/>
+                <w:webHidden/>
+              </w:rPr>
+              <w:tab/>
+            </w:r>
+            <w:r>
+              <w:rPr>
+                <w:noProof/>
+                <w:webHidden/>
+              </w:rPr>
+              <w:fldChar w:fldCharType="begin"/>
+            </w:r>
+            <w:r>
+              <w:rPr>
+                <w:noProof/>
+                <w:webHidden/>
+              </w:rPr>
+              <w:instrText xml:space="preserve"> PAGEREF _Toc211854569 \h </w:instrText>
+            </w:r>
+            <w:r>
+              <w:rPr>
+                <w:noProof/>
+                <w:webHidden/>
+              </w:rPr>
+            </w:r>
+            <w:r>
+              <w:rPr>
+                <w:noProof/>
+                <w:webHidden/>
+              </w:rPr>
+              <w:fldChar w:fldCharType="separate"/>
+            </w:r>
+            <w:r>
+              <w:rPr>
+                <w:noProof/>
+                <w:webHidden/>
+              </w:rPr>
+              <w:t>4</w:t>
+            </w:r>
+            <w:r>
+              <w:rPr>
+                <w:noProof/>
+                <w:webHidden/>
+              </w:rPr>
+              <w:fldChar w:fldCharType="end"/>
+            </w:r>
+          </w:hyperlink>
+        </w:p>
+        <w:p>
+          <w:pPr>
+            <w:pStyle w:val="TOC2"/>
+            <w:tabs>
+              <w:tab w:val="right" w:leader="dot" w:pos="9350"/>
+            </w:tabs>
+            <w:rPr>
+              <w:rFonts w:eastAsiaTheme="minorEastAsia"/>
+              <w:noProof/>
+              <w:kern w:val="2"/>
+              <w:sz w:val="24"/>
+              <w:szCs w:val="24"/>
+              <w:lang w:eastAsia="en-CA"/>
+              <w14:ligatures w14:val="standardContextual"/>
+            </w:rPr>
+          </w:pPr>
+          <w:hyperlink w:anchor="_Toc211854570" w:history="1">
+            <w:r>
+              <w:rPr>
+                <w:rStyle w:val="Hyperlink"/>
+                <w:rFonts w:cstheme="minorHAnsi"/>
+                <w:noProof/>
+                <w:lang w:val="en-US"/>
+              </w:rPr>
+              <w:t>Subtopic 2.1</w:t>
+            </w:r>
+            <w:r>
+              <w:rPr>
+                <w:noProof/>
+                <w:webHidden/>
+              </w:rPr>
+              <w:tab/>
+            </w:r>
+            <w:r>
+              <w:rPr>
+                <w:noProof/>
+                <w:webHidden/>
+              </w:rPr>
+              <w:fldChar w:fldCharType="begin"/>
+            </w:r>
+            <w:r>
+              <w:rPr>
+                <w:noProof/>
+                <w:webHidden/>
+              </w:rPr>
+              <w:instrText xml:space="preserve"> PAGEREF _Toc211854570 \h </w:instrText>
+            </w:r>
+            <w:r>
+              <w:rPr>
+                <w:noProof/>
+                <w:webHidden/>
+              </w:rPr>
+            </w:r>
+            <w:r>
+              <w:rPr>
+                <w:noProof/>
+                <w:webHidden/>
+              </w:rPr>
+              <w:fldChar w:fldCharType="separate"/>
+            </w:r>
+            <w:r>
+              <w:rPr>
+                <w:noProof/>
+                <w:webHidden/>
+              </w:rPr>
+              <w:t>4</w:t>
+            </w:r>
+            <w:r>
+              <w:rPr>
+                <w:noProof/>
+                <w:webHidden/>
+              </w:rPr>
+              <w:fldChar w:fldCharType="end"/>
+            </w:r>
+          </w:hyperlink>
+        </w:p>
+        <w:p>
+          <w:pPr>
+            <w:pStyle w:val="TOC1"/>
+            <w:tabs>
+              <w:tab w:val="right" w:leader="dot" w:pos="9350"/>
+            </w:tabs>
+            <w:rPr>
+              <w:rFonts w:eastAsiaTheme="minorEastAsia"/>
+              <w:noProof/>
+              <w:kern w:val="2"/>
+              <w:sz w:val="24"/>
+              <w:szCs w:val="24"/>
+              <w:lang w:eastAsia="en-CA"/>
+              <w14:ligatures w14:val="standardContextual"/>
+            </w:rPr>
+          </w:pPr>
+          <w:hyperlink w:anchor="_Toc211854571" w:history="1">
+            <w:r>
+              <w:rPr>
+                <w:rStyle w:val="Hyperlink"/>
+                <w:rFonts w:cstheme="minorHAnsi"/>
+                <w:noProof/>
+                <w:lang w:val="en-US"/>
+              </w:rPr>
+              <w:t>Questions and Answers</w:t>
+            </w:r>
+            <w:r>
+              <w:rPr>
+                <w:noProof/>
+                <w:webHidden/>
+              </w:rPr>
+              <w:tab/>
+            </w:r>
+            <w:r>
+              <w:rPr>
+                <w:noProof/>
+                <w:webHidden/>
+              </w:rPr>
+              <w:fldChar w:fldCharType="begin"/>
+            </w:r>
+            <w:r>
+              <w:rPr>
+                <w:noProof/>
+                <w:webHidden/>
+              </w:rPr>
+              <w:instrText xml:space="preserve"> PAGEREF _Toc211854571 \h </w:instrText>
+            </w:r>
+            <w:r>
+              <w:rPr>
+                <w:noProof/>
+                <w:webHidden/>
+              </w:rPr>
+            </w:r>
+            <w:r>
+              <w:rPr>
+                <w:noProof/>
+                <w:webHidden/>
+              </w:rPr>
+              <w:fldChar w:fldCharType="separate"/>
+            </w:r>
+            <w:r>
+              <w:rPr>
+                <w:noProof/>
+                <w:webHidden/>
+              </w:rPr>
+              <w:t>4</w:t>
+            </w:r>
+            <w:r>
+              <w:rPr>
+                <w:noProof/>
+                <w:webHidden/>
+              </w:rPr>
+              <w:fldChar w:fldCharType="end"/>
+            </w:r>
+          </w:hyperlink>
+        </w:p>
+        <w:p>
+          <w:pPr>
+            <w:pStyle w:val="TOC2"/>
+            <w:tabs>
+              <w:tab w:val="right" w:leader="dot" w:pos="9350"/>
+            </w:tabs>
+            <w:rPr>
+              <w:rFonts w:eastAsiaTheme="minorEastAsia"/>
+              <w:noProof/>
+              <w:kern w:val="2"/>
+              <w:sz w:val="24"/>
+              <w:szCs w:val="24"/>
+              <w:lang w:eastAsia="en-CA"/>
+              <w14:ligatures w14:val="standardContextual"/>
+            </w:rPr>
+          </w:pPr>
+          <w:hyperlink w:anchor="_Toc211854572" w:history="1">
+            <w:r>
+              <w:rPr>
+                <w:rStyle w:val="Hyperlink"/>
+                <w:rFonts w:cstheme="minorHAnsi"/>
+                <w:noProof/>
+                <w:lang w:val="en-US"/>
+              </w:rPr>
+              <w:t>Subtopic 3.1</w:t>
+            </w:r>
+            <w:r>
+              <w:rPr>
+                <w:noProof/>
+                <w:webHidden/>
+              </w:rPr>
+              <w:tab/>
+            </w:r>
+            <w:r>
+              <w:rPr>
+                <w:noProof/>
+                <w:webHidden/>
+              </w:rPr>
+              <w:fldChar w:fldCharType="begin"/>
+            </w:r>
+            <w:r>
+              <w:rPr>
+                <w:noProof/>
+                <w:webHidden/>
+              </w:rPr>
+              <w:instrText xml:space="preserve"> PAGEREF _Toc211854572 \h </w:instrText>
+            </w:r>
+            <w:r>
+              <w:rPr>
+                <w:noProof/>
+                <w:webHidden/>
+              </w:rPr>
+            </w:r>
+            <w:r>
+              <w:rPr>
+                <w:noProof/>
+                <w:webHidden/>
+              </w:rPr>
+              <w:fldChar w:fldCharType="separate"/>
+            </w:r>
+            <w:r>
+              <w:rPr>
+                <w:noProof/>
+                <w:webHidden/>
+              </w:rPr>
+              <w:t>4</w:t>
+            </w:r>
+            <w:r>
+              <w:rPr>
+                <w:noProof/>
+                <w:webHidden/>
+              </w:rPr>
+              <w:fldChar w:fldCharType="end"/>
+            </w:r>
+          </w:hyperlink>
+        </w:p>
+        <w:p>
+          <w:pPr>
+            <w:pStyle w:val="TOC1"/>
+            <w:tabs>
+              <w:tab w:val="right" w:leader="dot" w:pos="9350"/>
+            </w:tabs>
+            <w:rPr>
+              <w:rFonts w:eastAsiaTheme="minorEastAsia"/>
+              <w:noProof/>
+              <w:kern w:val="2"/>
+              <w:sz w:val="24"/>
+              <w:szCs w:val="24"/>
+              <w:lang w:eastAsia="en-CA"/>
+              <w14:ligatures w14:val="standardContextual"/>
+            </w:rPr>
+          </w:pPr>
+          <w:hyperlink w:anchor="_Toc211854573" w:history="1">
+            <w:r>
+              <w:rPr>
+                <w:rStyle w:val="Hyperlink"/>
                 <w:noProof/>
               </w:rPr>
               <w:t>References</w:t>
@@ -1053,7 +2054,7 @@
                 <w:noProof/>
                 <w:webHidden/>
               </w:rPr>
-              <w:instrText xml:space="preserve"> PAGEREF _Toc211667534 \h </w:instrText>
+              <w:instrText xml:space="preserve"> PAGEREF _Toc211854573 \h </w:instrText>
             </w:r>
             <w:r>
               <w:rPr>
@@ -1128,7 +2129,7 @@
           <w:szCs w:val="24"/>
         </w:rPr>
       </w:pPr>
-      <w:bookmarkStart w:id="0" w:name="_Toc211667525"/>
+      <w:bookmarkStart w:id="0" w:name="_Toc211854551"/>
       <w:r>
         <w:rPr>
           <w:rFonts w:asciiTheme="minorHAnsi" w:hAnsiTheme="minorHAnsi" w:cstheme="minorHAnsi"/>
@@ -1160,16 +2161,52 @@
         </w:rPr>
         <w:t>This document is about Layer 3 and Layer 4 of the OSI Layer, which is the Network Layer and Transport Layer. In here, normal communication in Layer 3 will be discussed, as well as the vulnerabilities and how to mitigate.</w:t>
       </w:r>
-    </w:p>
-    <w:p>
-      <w:pPr>
-        <w:spacing w:line="480" w:lineRule="auto"/>
-        <w:ind w:firstLine="720"/>
+      <w:r>
+        <w:rPr>
+          <w:rFonts w:cstheme="minorHAnsi"/>
+          <w:sz w:val="24"/>
+          <w:szCs w:val="24"/>
+        </w:rPr>
+        <w:t xml:space="preserve"> </w:t>
+      </w:r>
+      <w:r>
+        <w:rPr>
+          <w:rFonts w:cstheme="minorHAnsi"/>
+          <w:sz w:val="24"/>
+          <w:szCs w:val="24"/>
+        </w:rPr>
+        <w:t>I</w:t>
+      </w:r>
+      <w:r>
+        <w:rPr>
+          <w:rFonts w:cstheme="minorHAnsi"/>
+          <w:sz w:val="24"/>
+          <w:szCs w:val="24"/>
+        </w:rPr>
+        <w:t xml:space="preserve">t is in Layer 3 where logical addressing happens with the use of an IP addresses. </w:t>
+      </w:r>
+    </w:p>
+    <w:p>
+      <w:pPr>
+        <w:spacing w:line="480" w:lineRule="auto"/>
         <w:jc w:val="both"/>
         <w:rPr>
           <w:rFonts w:cstheme="minorHAnsi"/>
           <w:sz w:val="24"/>
           <w:szCs w:val="24"/>
+          <w:lang w:val="en-US"/>
+        </w:rPr>
+      </w:pPr>
+    </w:p>
+    <w:p>
+      <w:pPr>
+        <w:spacing w:line="480" w:lineRule="auto"/>
+        <w:jc w:val="both"/>
+        <w:rPr>
+          <w:rFonts w:cstheme="minorHAnsi"/>
+          <w:sz w:val="24"/>
+          <w:szCs w:val="24"/>
+          <w:lang w:val="en-US"/>
         </w:rPr>
       </w:pPr>
     </w:p>
@@ -1178,6 +2215,221 @@
         <w:pStyle w:val="Heading1"/>
         <w:spacing w:line="480" w:lineRule="auto"/>
         <w:jc w:val="both"/>
+        <w:rPr>
+          <w:rFonts w:asciiTheme="minorHAnsi" w:hAnsiTheme="minorHAnsi" w:cstheme="minorHAnsi"/>
+          <w:b/>
+          <w:bCs/>
+          <w:color w:val="auto"/>
+          <w:sz w:val="24"/>
+          <w:szCs w:val="24"/>
+          <w:u w:val="single"/>
+          <w:lang w:val="en-US"/>
+        </w:rPr>
+      </w:pPr>
+      <w:bookmarkStart w:id="1" w:name="_Toc211854552"/>
+      <w:r>
+        <w:rPr>
+          <w:rFonts w:asciiTheme="minorHAnsi" w:hAnsiTheme="minorHAnsi" w:cstheme="minorHAnsi"/>
+          <w:b/>
+          <w:bCs/>
+          <w:color w:val="auto"/>
+          <w:sz w:val="24"/>
+          <w:szCs w:val="24"/>
+          <w:u w:val="single"/>
+          <w:lang w:val="en-US"/>
+        </w:rPr>
+        <w:t>IP Address Configuration</w:t>
+      </w:r>
+      <w:bookmarkEnd w:id="1"/>
+    </w:p>
+    <w:p>
+      <w:pPr>
+        <w:spacing w:line="480" w:lineRule="auto"/>
+        <w:jc w:val="both"/>
+        <w:rPr>
+          <w:sz w:val="24"/>
+          <w:szCs w:val="24"/>
+          <w:lang w:val="en-US"/>
+        </w:rPr>
+      </w:pPr>
+      <w:r>
+        <w:rPr>
+          <w:sz w:val="24"/>
+          <w:szCs w:val="24"/>
+          <w:lang w:val="en-US"/>
+        </w:rPr>
+        <w:tab/>
+      </w:r>
+      <w:r>
+        <w:rPr>
+          <w:sz w:val="24"/>
+          <w:szCs w:val="24"/>
+          <w:lang w:val="en-US"/>
+        </w:rPr>
+        <w:t>An IP</w:t>
+      </w:r>
+      <w:r>
+        <w:rPr>
+          <w:sz w:val="24"/>
+          <w:szCs w:val="24"/>
+          <w:lang w:val="en-US"/>
+        </w:rPr>
+        <w:t xml:space="preserve"> </w:t>
+      </w:r>
+      <w:r>
+        <w:rPr>
+          <w:sz w:val="24"/>
+          <w:szCs w:val="24"/>
+          <w:lang w:val="en-US"/>
+        </w:rPr>
+        <w:t>(Internet Protocol</w:t>
+      </w:r>
+      <w:r>
+        <w:rPr>
+          <w:sz w:val="24"/>
+          <w:szCs w:val="24"/>
+          <w:lang w:val="en-US"/>
+        </w:rPr>
+        <w:t>)</w:t>
+      </w:r>
+      <w:r>
+        <w:rPr>
+          <w:sz w:val="24"/>
+          <w:szCs w:val="24"/>
+          <w:lang w:val="en-US"/>
+        </w:rPr>
+        <w:t xml:space="preserve"> Address</w:t>
+      </w:r>
+      <w:r>
+        <w:rPr>
+          <w:sz w:val="24"/>
+          <w:szCs w:val="24"/>
+          <w:lang w:val="en-US"/>
+        </w:rPr>
+        <w:t xml:space="preserve"> </w:t>
+      </w:r>
+      <w:r>
+        <w:rPr>
+          <w:sz w:val="24"/>
+          <w:szCs w:val="24"/>
+          <w:lang w:val="en-US"/>
+        </w:rPr>
+        <w:t xml:space="preserve">is a unique numerical label assigned to each device connected to a computer network </w:t>
+      </w:r>
+      <w:r>
+        <w:rPr>
+          <w:sz w:val="24"/>
+          <w:szCs w:val="24"/>
+          <w:lang w:val="en-US"/>
+        </w:rPr>
+        <w:t xml:space="preserve">which serves </w:t>
+      </w:r>
+      <w:r>
+        <w:rPr>
+          <w:sz w:val="24"/>
+          <w:szCs w:val="24"/>
+          <w:lang w:val="en-US"/>
+        </w:rPr>
+        <w:t>two</w:t>
+      </w:r>
+      <w:r>
+        <w:rPr>
+          <w:sz w:val="24"/>
+          <w:szCs w:val="24"/>
+          <w:lang w:val="en-US"/>
+        </w:rPr>
+        <w:t xml:space="preserve"> main purposes: to identify a device on a network, and to locate the device that enables communication with other devices over a network like the Internet. There are </w:t>
+      </w:r>
+      <w:r>
+        <w:rPr>
+          <w:sz w:val="24"/>
+          <w:szCs w:val="24"/>
+          <w:lang w:val="en-US"/>
+        </w:rPr>
+        <w:t>two</w:t>
+      </w:r>
+      <w:r>
+        <w:rPr>
+          <w:sz w:val="24"/>
+          <w:szCs w:val="24"/>
+          <w:lang w:val="en-US"/>
+        </w:rPr>
+        <w:t xml:space="preserve"> ways to configure an IP address:</w:t>
+      </w:r>
+      <w:r>
+        <w:rPr>
+          <w:sz w:val="24"/>
+          <w:szCs w:val="24"/>
+          <w:lang w:val="en-US"/>
+        </w:rPr>
+        <w:t xml:space="preserve"> static and dynamic. </w:t>
+      </w:r>
+      <w:r>
+        <w:rPr>
+          <w:sz w:val="24"/>
+          <w:szCs w:val="24"/>
+          <w:lang w:val="en-US"/>
+        </w:rPr>
+        <w:t>Static IP addresses are manually assigned and remain the same unless changed by an administrator, while dynamic IP addresses are assigned automatically by a DHCP server.</w:t>
+      </w:r>
+      <w:r>
+        <w:rPr>
+          <w:sz w:val="24"/>
+          <w:szCs w:val="24"/>
+          <w:lang w:val="en-US"/>
+        </w:rPr>
+        <w:t xml:space="preserve"> In this document, the focus is on static IP </w:t>
+      </w:r>
+      <w:proofErr w:type="gramStart"/>
+      <w:r>
+        <w:rPr>
+          <w:sz w:val="24"/>
+          <w:szCs w:val="24"/>
+          <w:lang w:val="en-US"/>
+        </w:rPr>
+        <w:t>address</w:t>
+      </w:r>
+      <w:proofErr w:type="gramEnd"/>
+      <w:r>
+        <w:rPr>
+          <w:sz w:val="24"/>
+          <w:szCs w:val="24"/>
+          <w:lang w:val="en-US"/>
+        </w:rPr>
+        <w:t>.</w:t>
+      </w:r>
+    </w:p>
+    <w:p>
+      <w:pPr>
+        <w:spacing w:line="480" w:lineRule="auto"/>
+        <w:jc w:val="both"/>
+        <w:rPr>
+          <w:sz w:val="24"/>
+          <w:szCs w:val="24"/>
+          <w:lang w:val="en-US"/>
+        </w:rPr>
+      </w:pPr>
+      <w:r>
+        <w:rPr>
+          <w:sz w:val="24"/>
+          <w:szCs w:val="24"/>
+          <w:lang w:val="en-US"/>
+        </w:rPr>
+        <w:tab/>
+      </w:r>
+      <w:r>
+        <w:rPr>
+          <w:sz w:val="24"/>
+          <w:szCs w:val="24"/>
+          <w:lang w:val="en-US"/>
+        </w:rPr>
+        <w:t xml:space="preserve"> </w:t>
+      </w:r>
+    </w:p>
+    <w:p>
+      <w:pPr>
+        <w:pStyle w:val="Heading2"/>
+        <w:spacing w:line="480" w:lineRule="auto"/>
         <w:rPr>
           <w:rFonts w:asciiTheme="minorHAnsi" w:hAnsiTheme="minorHAnsi" w:cstheme="minorHAnsi"/>
           <w:color w:val="auto"/>
@@ -1186,7 +2438,7 @@
           <w:lang w:val="en-US"/>
         </w:rPr>
       </w:pPr>
-      <w:bookmarkStart w:id="1" w:name="_Toc211667526"/>
+      <w:bookmarkStart w:id="2" w:name="_Toc211854553"/>
       <w:r>
         <w:rPr>
           <w:rFonts w:asciiTheme="minorHAnsi" w:hAnsiTheme="minorHAnsi" w:cstheme="minorHAnsi"/>
@@ -1195,9 +2447,387 @@
           <w:szCs w:val="24"/>
           <w:lang w:val="en-US"/>
         </w:rPr>
-        <w:t>Topic 1</w:t>
-      </w:r>
-      <w:bookmarkEnd w:id="1"/>
+        <w:t>Configure static IP address of Kali Linux</w:t>
+      </w:r>
+      <w:bookmarkEnd w:id="2"/>
+    </w:p>
+    <w:p>
+      <w:pPr>
+        <w:spacing w:line="480" w:lineRule="auto"/>
+        <w:rPr>
+          <w:sz w:val="24"/>
+          <w:szCs w:val="24"/>
+          <w:lang w:val="en-US"/>
+        </w:rPr>
+      </w:pPr>
+      <w:r>
+        <w:rPr>
+          <w:sz w:val="24"/>
+          <w:szCs w:val="24"/>
+          <w:lang w:val="en-US"/>
+        </w:rPr>
+        <w:t>…add steps and screenshots here</w:t>
+      </w:r>
+    </w:p>
+    <w:p>
+      <w:pPr>
+        <w:spacing w:line="480" w:lineRule="auto"/>
+        <w:rPr>
+          <w:sz w:val="24"/>
+          <w:szCs w:val="24"/>
+          <w:lang w:val="en-US"/>
+        </w:rPr>
+      </w:pPr>
+    </w:p>
+    <w:p>
+      <w:pPr>
+        <w:pStyle w:val="Heading2"/>
+        <w:spacing w:line="480" w:lineRule="auto"/>
+        <w:rPr>
+          <w:rFonts w:asciiTheme="minorHAnsi" w:hAnsiTheme="minorHAnsi" w:cstheme="minorHAnsi"/>
+          <w:color w:val="auto"/>
+          <w:sz w:val="24"/>
+          <w:szCs w:val="24"/>
+          <w:lang w:val="en-US"/>
+        </w:rPr>
+      </w:pPr>
+      <w:bookmarkStart w:id="3" w:name="_Toc211854554"/>
+      <w:r>
+        <w:rPr>
+          <w:rFonts w:asciiTheme="minorHAnsi" w:hAnsiTheme="minorHAnsi" w:cstheme="minorHAnsi"/>
+          <w:color w:val="auto"/>
+          <w:sz w:val="24"/>
+          <w:szCs w:val="24"/>
+          <w:lang w:val="en-US"/>
+        </w:rPr>
+        <w:lastRenderedPageBreak/>
+        <w:t xml:space="preserve">Configure static IP address of </w:t>
+      </w:r>
+      <w:r>
+        <w:rPr>
+          <w:rFonts w:asciiTheme="minorHAnsi" w:hAnsiTheme="minorHAnsi" w:cstheme="minorHAnsi"/>
+          <w:color w:val="auto"/>
+          <w:sz w:val="24"/>
+          <w:szCs w:val="24"/>
+          <w:lang w:val="en-US"/>
+        </w:rPr>
+        <w:t>Windows 10</w:t>
+      </w:r>
+      <w:bookmarkEnd w:id="3"/>
+    </w:p>
+    <w:p>
+      <w:pPr>
+        <w:spacing w:line="480" w:lineRule="auto"/>
+        <w:rPr>
+          <w:sz w:val="24"/>
+          <w:szCs w:val="24"/>
+          <w:lang w:val="en-US"/>
+        </w:rPr>
+      </w:pPr>
+      <w:r>
+        <w:rPr>
+          <w:sz w:val="24"/>
+          <w:szCs w:val="24"/>
+          <w:lang w:val="en-US"/>
+        </w:rPr>
+        <w:t>…add steps and screenshots here</w:t>
+      </w:r>
+    </w:p>
+    <w:p>
+      <w:pPr>
+        <w:spacing w:line="480" w:lineRule="auto"/>
+        <w:rPr>
+          <w:sz w:val="24"/>
+          <w:szCs w:val="24"/>
+          <w:lang w:val="en-US"/>
+        </w:rPr>
+      </w:pPr>
+    </w:p>
+    <w:p>
+      <w:pPr>
+        <w:spacing w:line="480" w:lineRule="auto"/>
+        <w:rPr>
+          <w:sz w:val="24"/>
+          <w:szCs w:val="24"/>
+          <w:lang w:val="en-US"/>
+        </w:rPr>
+      </w:pPr>
+    </w:p>
+    <w:p>
+      <w:pPr>
+        <w:pStyle w:val="Heading2"/>
+        <w:spacing w:line="480" w:lineRule="auto"/>
+        <w:rPr>
+          <w:rFonts w:asciiTheme="minorHAnsi" w:hAnsiTheme="minorHAnsi" w:cstheme="minorHAnsi"/>
+          <w:color w:val="auto"/>
+          <w:sz w:val="24"/>
+          <w:szCs w:val="24"/>
+          <w:lang w:val="en-US"/>
+        </w:rPr>
+      </w:pPr>
+      <w:bookmarkStart w:id="4" w:name="_Toc211854555"/>
+      <w:r>
+        <w:rPr>
+          <w:rFonts w:asciiTheme="minorHAnsi" w:hAnsiTheme="minorHAnsi" w:cstheme="minorHAnsi"/>
+          <w:color w:val="auto"/>
+          <w:sz w:val="24"/>
+          <w:szCs w:val="24"/>
+          <w:lang w:val="en-US"/>
+        </w:rPr>
+        <w:t>Configure static IP address of Windows 1</w:t>
+      </w:r>
+      <w:r>
+        <w:rPr>
+          <w:rFonts w:asciiTheme="minorHAnsi" w:hAnsiTheme="minorHAnsi" w:cstheme="minorHAnsi"/>
+          <w:color w:val="auto"/>
+          <w:sz w:val="24"/>
+          <w:szCs w:val="24"/>
+          <w:lang w:val="en-US"/>
+        </w:rPr>
+        <w:t>1</w:t>
+      </w:r>
+      <w:bookmarkEnd w:id="4"/>
+    </w:p>
+    <w:p>
+      <w:pPr>
+        <w:spacing w:line="480" w:lineRule="auto"/>
+        <w:rPr>
+          <w:sz w:val="24"/>
+          <w:szCs w:val="24"/>
+          <w:lang w:val="en-US"/>
+        </w:rPr>
+      </w:pPr>
+      <w:r>
+        <w:rPr>
+          <w:sz w:val="24"/>
+          <w:szCs w:val="24"/>
+          <w:lang w:val="en-US"/>
+        </w:rPr>
+        <w:t>…add steps and screenshots here</w:t>
+      </w:r>
+    </w:p>
+    <w:p>
+      <w:pPr>
+        <w:spacing w:line="480" w:lineRule="auto"/>
+        <w:rPr>
+          <w:sz w:val="24"/>
+          <w:szCs w:val="24"/>
+          <w:lang w:val="en-US"/>
+        </w:rPr>
+      </w:pPr>
+    </w:p>
+    <w:p>
+      <w:pPr>
+        <w:pStyle w:val="Heading2"/>
+        <w:spacing w:line="480" w:lineRule="auto"/>
+        <w:rPr>
+          <w:rFonts w:asciiTheme="minorHAnsi" w:hAnsiTheme="minorHAnsi" w:cstheme="minorHAnsi"/>
+          <w:color w:val="auto"/>
+          <w:sz w:val="24"/>
+          <w:szCs w:val="24"/>
+          <w:lang w:val="en-US"/>
+        </w:rPr>
+      </w:pPr>
+      <w:bookmarkStart w:id="5" w:name="_Toc211854556"/>
+      <w:r>
+        <w:rPr>
+          <w:rFonts w:asciiTheme="minorHAnsi" w:hAnsiTheme="minorHAnsi" w:cstheme="minorHAnsi"/>
+          <w:color w:val="auto"/>
+          <w:sz w:val="24"/>
+          <w:szCs w:val="24"/>
+          <w:lang w:val="en-US"/>
+        </w:rPr>
+        <w:t xml:space="preserve">Configure </w:t>
+      </w:r>
+      <w:r>
+        <w:rPr>
+          <w:rFonts w:asciiTheme="minorHAnsi" w:hAnsiTheme="minorHAnsi" w:cstheme="minorHAnsi"/>
+          <w:color w:val="auto"/>
+          <w:sz w:val="24"/>
+          <w:szCs w:val="24"/>
+          <w:lang w:val="en-US"/>
+        </w:rPr>
+        <w:t>the Firewall</w:t>
+      </w:r>
+      <w:bookmarkEnd w:id="5"/>
+    </w:p>
+    <w:p>
+      <w:pPr>
+        <w:spacing w:line="480" w:lineRule="auto"/>
+        <w:rPr>
+          <w:sz w:val="24"/>
+          <w:szCs w:val="24"/>
+          <w:lang w:val="en-US"/>
+        </w:rPr>
+      </w:pPr>
+      <w:r>
+        <w:rPr>
+          <w:sz w:val="24"/>
+          <w:szCs w:val="24"/>
+          <w:lang w:val="en-US"/>
+        </w:rPr>
+        <w:t>…add steps and screenshots here</w:t>
+      </w:r>
+    </w:p>
+    <w:p>
+      <w:pPr>
+        <w:spacing w:line="480" w:lineRule="auto"/>
+        <w:rPr>
+          <w:sz w:val="24"/>
+          <w:szCs w:val="24"/>
+          <w:lang w:val="en-US"/>
+        </w:rPr>
+      </w:pPr>
+    </w:p>
+    <w:p>
+      <w:pPr>
+        <w:pStyle w:val="Heading2"/>
+        <w:spacing w:line="480" w:lineRule="auto"/>
+        <w:rPr>
+          <w:rFonts w:asciiTheme="minorHAnsi" w:hAnsiTheme="minorHAnsi" w:cstheme="minorHAnsi"/>
+          <w:color w:val="auto"/>
+          <w:sz w:val="24"/>
+          <w:szCs w:val="24"/>
+          <w:lang w:val="en-US"/>
+        </w:rPr>
+      </w:pPr>
+      <w:bookmarkStart w:id="6" w:name="_Toc211854557"/>
+      <w:r>
+        <w:rPr>
+          <w:rFonts w:asciiTheme="minorHAnsi" w:hAnsiTheme="minorHAnsi" w:cstheme="minorHAnsi"/>
+          <w:color w:val="auto"/>
+          <w:sz w:val="24"/>
+          <w:szCs w:val="24"/>
+          <w:lang w:val="en-US"/>
+        </w:rPr>
+        <w:t>Configure</w:t>
+      </w:r>
+      <w:r>
+        <w:rPr>
+          <w:rFonts w:asciiTheme="minorHAnsi" w:hAnsiTheme="minorHAnsi" w:cstheme="minorHAnsi"/>
+          <w:color w:val="auto"/>
+          <w:sz w:val="24"/>
+          <w:szCs w:val="24"/>
+          <w:lang w:val="en-US"/>
+        </w:rPr>
+        <w:t xml:space="preserve"> the</w:t>
+      </w:r>
+      <w:r>
+        <w:rPr>
+          <w:rFonts w:asciiTheme="minorHAnsi" w:hAnsiTheme="minorHAnsi" w:cstheme="minorHAnsi"/>
+          <w:color w:val="auto"/>
+          <w:sz w:val="24"/>
+          <w:szCs w:val="24"/>
+          <w:lang w:val="en-US"/>
+        </w:rPr>
+        <w:t xml:space="preserve"> </w:t>
+      </w:r>
+      <w:r>
+        <w:rPr>
+          <w:rFonts w:asciiTheme="minorHAnsi" w:hAnsiTheme="minorHAnsi" w:cstheme="minorHAnsi"/>
+          <w:color w:val="auto"/>
+          <w:sz w:val="24"/>
+          <w:szCs w:val="24"/>
+          <w:lang w:val="en-US"/>
+        </w:rPr>
+        <w:t>Switch</w:t>
+      </w:r>
+      <w:bookmarkEnd w:id="6"/>
+    </w:p>
+    <w:p>
+      <w:pPr>
+        <w:spacing w:line="480" w:lineRule="auto"/>
+        <w:rPr>
+          <w:sz w:val="24"/>
+          <w:szCs w:val="24"/>
+          <w:lang w:val="en-US"/>
+        </w:rPr>
+      </w:pPr>
+      <w:r>
+        <w:rPr>
+          <w:sz w:val="24"/>
+          <w:szCs w:val="24"/>
+          <w:lang w:val="en-US"/>
+        </w:rPr>
+        <w:t>…add steps and screenshots here</w:t>
+      </w:r>
+    </w:p>
+    <w:p>
+      <w:pPr>
+        <w:spacing w:line="480" w:lineRule="auto"/>
+        <w:rPr>
+          <w:sz w:val="24"/>
+          <w:szCs w:val="24"/>
+          <w:lang w:val="en-US"/>
+        </w:rPr>
+      </w:pPr>
+    </w:p>
+    <w:p>
+      <w:pPr>
+        <w:spacing w:line="480" w:lineRule="auto"/>
+        <w:rPr>
+          <w:sz w:val="24"/>
+          <w:szCs w:val="24"/>
+          <w:lang w:val="en-US"/>
+        </w:rPr>
+      </w:pPr>
+    </w:p>
+    <w:p>
+      <w:pPr>
+        <w:spacing w:line="480" w:lineRule="auto"/>
+        <w:rPr>
+          <w:sz w:val="24"/>
+          <w:szCs w:val="24"/>
+          <w:lang w:val="en-US"/>
+        </w:rPr>
+      </w:pPr>
+    </w:p>
+    <w:p>
+      <w:pPr>
+        <w:spacing w:line="480" w:lineRule="auto"/>
+        <w:rPr>
+          <w:sz w:val="24"/>
+          <w:szCs w:val="24"/>
+          <w:lang w:val="en-US"/>
+        </w:rPr>
+      </w:pPr>
+    </w:p>
+    <w:p>
+      <w:pPr>
+        <w:spacing w:line="480" w:lineRule="auto"/>
+        <w:rPr>
+          <w:sz w:val="24"/>
+          <w:szCs w:val="24"/>
+          <w:lang w:val="en-US"/>
+        </w:rPr>
+      </w:pPr>
+    </w:p>
+    <w:p>
+      <w:pPr>
+        <w:pStyle w:val="Heading1"/>
+        <w:spacing w:line="480" w:lineRule="auto"/>
+        <w:jc w:val="both"/>
+        <w:rPr>
+          <w:rFonts w:asciiTheme="minorHAnsi" w:hAnsiTheme="minorHAnsi" w:cstheme="minorHAnsi"/>
+          <w:color w:val="auto"/>
+          <w:sz w:val="24"/>
+          <w:szCs w:val="24"/>
+          <w:lang w:val="en-US"/>
+        </w:rPr>
+      </w:pPr>
+      <w:bookmarkStart w:id="7" w:name="_Toc211854558"/>
+      <w:r>
+        <w:rPr>
+          <w:rFonts w:asciiTheme="minorHAnsi" w:hAnsiTheme="minorHAnsi" w:cstheme="minorHAnsi"/>
+          <w:color w:val="auto"/>
+          <w:sz w:val="24"/>
+          <w:szCs w:val="24"/>
+          <w:lang w:val="en-US"/>
+        </w:rPr>
+        <w:lastRenderedPageBreak/>
+        <w:t>Network Diagram</w:t>
+      </w:r>
+      <w:bookmarkEnd w:id="7"/>
     </w:p>
     <w:p>
       <w:pPr>
@@ -1218,34 +2848,26 @@
           <w:szCs w:val="24"/>
           <w:lang w:val="en-US"/>
         </w:rPr>
-        <w:t>One of the crucial components of an organization’s security strategy is often referred to as Identity and Access Management (IAM). IAM</w:t>
-      </w:r>
-      <w:r>
-        <w:rPr>
-          <w:rFonts w:cstheme="minorHAnsi"/>
-          <w:sz w:val="24"/>
-          <w:szCs w:val="24"/>
-          <w:lang w:val="en-US"/>
-        </w:rPr>
-        <w:t xml:space="preserve"> ensures that the right people, machines, and software components access the right digital resources at the right time and for the right reasons.</w:t>
-      </w:r>
-    </w:p>
-    <w:p>
-      <w:pPr>
-        <w:spacing w:line="480" w:lineRule="auto"/>
-        <w:ind w:firstLine="709"/>
-        <w:jc w:val="both"/>
-        <w:rPr>
-          <w:rFonts w:cstheme="minorHAnsi"/>
-          <w:sz w:val="24"/>
-          <w:szCs w:val="24"/>
-          <w:lang w:val="en-US"/>
-        </w:rPr>
-      </w:pPr>
-    </w:p>
-    <w:p>
-      <w:pPr>
-        <w:pStyle w:val="Heading2"/>
+        <w:t>One of the crucial components of an organization’s security strategy is often referred to as Identity and Access Management (IAM). IAM ensures that the right people, machines, and software components access the right digital resources at the right time and for the right reasons.</w:t>
+      </w:r>
+    </w:p>
+    <w:p>
+      <w:pPr>
+        <w:rPr>
+          <w:lang w:val="en-US"/>
+        </w:rPr>
+      </w:pPr>
+    </w:p>
+    <w:p>
+      <w:pPr>
+        <w:rPr>
+          <w:lang w:val="en-US"/>
+        </w:rPr>
+      </w:pPr>
+    </w:p>
+    <w:p>
+      <w:pPr>
+        <w:pStyle w:val="Heading1"/>
         <w:spacing w:line="480" w:lineRule="auto"/>
         <w:jc w:val="both"/>
         <w:rPr>
@@ -1256,7 +2878,7 @@
           <w:lang w:val="en-US"/>
         </w:rPr>
       </w:pPr>
-      <w:bookmarkStart w:id="2" w:name="_Toc211667527"/>
+      <w:bookmarkStart w:id="8" w:name="_Toc211854559"/>
       <w:r>
         <w:rPr>
           <w:rFonts w:asciiTheme="minorHAnsi" w:hAnsiTheme="minorHAnsi" w:cstheme="minorHAnsi"/>
@@ -1265,49 +2887,13 @@
           <w:szCs w:val="24"/>
           <w:lang w:val="en-US"/>
         </w:rPr>
-        <w:t>Subtopic 1.1</w:t>
-      </w:r>
-      <w:bookmarkEnd w:id="2"/>
-    </w:p>
-    <w:p>
-      <w:pPr>
-        <w:spacing w:line="480" w:lineRule="auto"/>
-        <w:ind w:firstLine="709"/>
-        <w:jc w:val="both"/>
-        <w:rPr>
-          <w:rFonts w:cstheme="minorHAnsi"/>
-          <w:sz w:val="24"/>
-          <w:szCs w:val="24"/>
-          <w:lang w:val="en-US"/>
-        </w:rPr>
-      </w:pPr>
-      <w:r>
-        <w:rPr>
-          <w:rFonts w:cstheme="minorHAnsi"/>
-          <w:sz w:val="24"/>
-          <w:szCs w:val="24"/>
-          <w:lang w:val="en-US"/>
-        </w:rPr>
-        <w:t>IAAA (Identification, Authentication, Authorization, Accountability) is the foundation of Identity and Access Management (IAM)</w:t>
-      </w:r>
-      <w:r>
-        <w:rPr>
-          <w:rFonts w:cstheme="minorHAnsi"/>
-          <w:sz w:val="24"/>
-          <w:szCs w:val="24"/>
-          <w:lang w:val="en-US"/>
-        </w:rPr>
-        <w:t xml:space="preserve">. IAM is a discipline and a type of framework for solving the challenge of secure access to digital resources. </w:t>
-      </w:r>
-    </w:p>
-    <w:p>
-      <w:pPr>
-        <w:spacing w:line="480" w:lineRule="auto"/>
-        <w:jc w:val="both"/>
-        <w:rPr>
-          <w:rFonts w:cstheme="minorHAnsi"/>
-          <w:sz w:val="24"/>
-          <w:szCs w:val="24"/>
+        <w:t>VLAN Interfaces</w:t>
+      </w:r>
+      <w:bookmarkEnd w:id="8"/>
+    </w:p>
+    <w:p>
+      <w:pPr>
+        <w:rPr>
           <w:lang w:val="en-US"/>
         </w:rPr>
       </w:pPr>
@@ -1325,7 +2911,7 @@
           <w:lang w:val="en-US"/>
         </w:rPr>
       </w:pPr>
-      <w:bookmarkStart w:id="3" w:name="_Toc211667528"/>
+      <w:bookmarkStart w:id="9" w:name="_Toc211854560"/>
       <w:r>
         <w:rPr>
           <w:rFonts w:asciiTheme="minorHAnsi" w:hAnsiTheme="minorHAnsi" w:cstheme="minorHAnsi"/>
@@ -1334,36 +2920,16 @@
           <w:szCs w:val="24"/>
           <w:lang w:val="en-US"/>
         </w:rPr>
-        <w:t>Subtopic 1.2</w:t>
-      </w:r>
-      <w:bookmarkEnd w:id="3"/>
-    </w:p>
-    <w:p>
-      <w:pPr>
-        <w:spacing w:line="480" w:lineRule="auto"/>
-        <w:jc w:val="both"/>
-        <w:rPr>
-          <w:sz w:val="24"/>
-          <w:szCs w:val="24"/>
-          <w:lang w:val="en-US"/>
-        </w:rPr>
-      </w:pPr>
-      <w:r>
-        <w:rPr>
-          <w:sz w:val="24"/>
-          <w:szCs w:val="24"/>
-          <w:lang w:val="en-US"/>
-        </w:rPr>
-        <w:tab/>
-      </w:r>
-      <w:r>
-        <w:rPr>
-          <w:sz w:val="24"/>
-          <w:szCs w:val="24"/>
-          <w:lang w:val="en-US"/>
-        </w:rPr>
-        <w:t>Authentication provides a way of identifying a user. It can be done through various mechanisms: something you know, something you have, something you are, and multi-factor authentication.</w:t>
-      </w:r>
+        <w:t>Subtopic 2.1</w:t>
+      </w:r>
+      <w:bookmarkEnd w:id="9"/>
+    </w:p>
+    <w:p>
+      <w:pPr>
+        <w:rPr>
+          <w:lang w:val="en-US"/>
+        </w:rPr>
+      </w:pPr>
     </w:p>
     <w:p>
       <w:pPr>
@@ -1378,7 +2944,7 @@
           <w:lang w:val="en-US"/>
         </w:rPr>
       </w:pPr>
-      <w:bookmarkStart w:id="4" w:name="_Toc211667529"/>
+      <w:bookmarkStart w:id="10" w:name="_Toc211854561"/>
       <w:r>
         <w:rPr>
           <w:rFonts w:asciiTheme="minorHAnsi" w:hAnsiTheme="minorHAnsi" w:cstheme="minorHAnsi"/>
@@ -1387,10 +2953,16 @@
           <w:szCs w:val="24"/>
           <w:lang w:val="en-US"/>
         </w:rPr>
-        <w:lastRenderedPageBreak/>
-        <w:t>Topic 2</w:t>
-      </w:r>
-      <w:bookmarkEnd w:id="4"/>
+        <w:t>DHCP Configuration</w:t>
+      </w:r>
+      <w:bookmarkEnd w:id="10"/>
+    </w:p>
+    <w:p>
+      <w:pPr>
+        <w:rPr>
+          <w:lang w:val="en-US"/>
+        </w:rPr>
+      </w:pPr>
     </w:p>
     <w:p>
       <w:pPr>
@@ -1405,7 +2977,7 @@
           <w:lang w:val="en-US"/>
         </w:rPr>
       </w:pPr>
-      <w:bookmarkStart w:id="5" w:name="_Toc211667530"/>
+      <w:bookmarkStart w:id="11" w:name="_Toc211854562"/>
       <w:r>
         <w:rPr>
           <w:rFonts w:asciiTheme="minorHAnsi" w:hAnsiTheme="minorHAnsi" w:cstheme="minorHAnsi"/>
@@ -1416,7 +2988,21 @@
         </w:rPr>
         <w:t>Subtopic 2.1</w:t>
       </w:r>
-      <w:bookmarkEnd w:id="5"/>
+      <w:bookmarkEnd w:id="11"/>
+    </w:p>
+    <w:p>
+      <w:pPr>
+        <w:rPr>
+          <w:lang w:val="en-US"/>
+        </w:rPr>
+      </w:pPr>
+    </w:p>
+    <w:p>
+      <w:pPr>
+        <w:rPr>
+          <w:lang w:val="en-US"/>
+        </w:rPr>
+      </w:pPr>
     </w:p>
     <w:p>
       <w:pPr>
@@ -1431,7 +3017,7 @@
           <w:lang w:val="en-US"/>
         </w:rPr>
       </w:pPr>
-      <w:bookmarkStart w:id="6" w:name="_Toc211667531"/>
+      <w:bookmarkStart w:id="12" w:name="_Toc211854563"/>
       <w:r>
         <w:rPr>
           <w:rFonts w:asciiTheme="minorHAnsi" w:hAnsiTheme="minorHAnsi" w:cstheme="minorHAnsi"/>
@@ -1440,15 +3026,9 @@
           <w:szCs w:val="24"/>
           <w:lang w:val="en-US"/>
         </w:rPr>
-        <w:t>Topic 3</w:t>
-      </w:r>
-      <w:bookmarkEnd w:id="6"/>
-    </w:p>
-    <w:p>
-      <w:pPr>
-        <w:pStyle w:val="Heading2"/>
-        <w:spacing w:line="480" w:lineRule="auto"/>
-        <w:jc w:val="both"/>
+        <w:t>NAT</w:t>
+      </w:r>
+      <w:r>
         <w:rPr>
           <w:rFonts w:asciiTheme="minorHAnsi" w:hAnsiTheme="minorHAnsi" w:cstheme="minorHAnsi"/>
           <w:color w:val="auto"/>
@@ -1456,9 +3036,22 @@
           <w:szCs w:val="24"/>
           <w:lang w:val="en-US"/>
         </w:rPr>
-      </w:pPr>
-      <w:bookmarkStart w:id="7" w:name="_Toc211667532"/>
-      <w:r>
+        <w:t xml:space="preserve"> Configuration</w:t>
+      </w:r>
+      <w:bookmarkEnd w:id="12"/>
+    </w:p>
+    <w:p>
+      <w:pPr>
+        <w:rPr>
+          <w:lang w:val="en-US"/>
+        </w:rPr>
+      </w:pPr>
+    </w:p>
+    <w:p>
+      <w:pPr>
+        <w:pStyle w:val="Heading2"/>
+        <w:spacing w:line="480" w:lineRule="auto"/>
+        <w:jc w:val="both"/>
         <w:rPr>
           <w:rFonts w:asciiTheme="minorHAnsi" w:hAnsiTheme="minorHAnsi" w:cstheme="minorHAnsi"/>
           <w:color w:val="auto"/>
@@ -1466,15 +3059,9 @@
           <w:szCs w:val="24"/>
           <w:lang w:val="en-US"/>
         </w:rPr>
-        <w:t>Subtopic 3.1</w:t>
-      </w:r>
-      <w:bookmarkEnd w:id="7"/>
-    </w:p>
-    <w:p>
-      <w:pPr>
-        <w:pStyle w:val="Heading2"/>
-        <w:spacing w:line="480" w:lineRule="auto"/>
-        <w:jc w:val="both"/>
+      </w:pPr>
+      <w:bookmarkStart w:id="13" w:name="_Toc211854564"/>
+      <w:r>
         <w:rPr>
           <w:rFonts w:asciiTheme="minorHAnsi" w:hAnsiTheme="minorHAnsi" w:cstheme="minorHAnsi"/>
           <w:color w:val="auto"/>
@@ -1482,9 +3069,29 @@
           <w:szCs w:val="24"/>
           <w:lang w:val="en-US"/>
         </w:rPr>
-      </w:pPr>
-      <w:bookmarkStart w:id="8" w:name="_Toc211667533"/>
-      <w:r>
+        <w:t>Subtopic 2.1</w:t>
+      </w:r>
+      <w:bookmarkEnd w:id="13"/>
+    </w:p>
+    <w:p>
+      <w:pPr>
+        <w:rPr>
+          <w:lang w:val="en-US"/>
+        </w:rPr>
+      </w:pPr>
+    </w:p>
+    <w:p>
+      <w:pPr>
+        <w:rPr>
+          <w:lang w:val="en-US"/>
+        </w:rPr>
+      </w:pPr>
+    </w:p>
+    <w:p>
+      <w:pPr>
+        <w:pStyle w:val="Heading1"/>
+        <w:spacing w:line="480" w:lineRule="auto"/>
+        <w:jc w:val="both"/>
         <w:rPr>
           <w:rFonts w:asciiTheme="minorHAnsi" w:hAnsiTheme="minorHAnsi" w:cstheme="minorHAnsi"/>
           <w:color w:val="auto"/>
@@ -1492,9 +3099,279 @@
           <w:szCs w:val="24"/>
           <w:lang w:val="en-US"/>
         </w:rPr>
-        <w:t>Subtopic 3.</w:t>
-      </w:r>
-      <w:bookmarkEnd w:id="8"/>
+      </w:pPr>
+      <w:bookmarkStart w:id="14" w:name="_Toc211854565"/>
+      <w:r>
+        <w:rPr>
+          <w:rFonts w:asciiTheme="minorHAnsi" w:hAnsiTheme="minorHAnsi" w:cstheme="minorHAnsi"/>
+          <w:color w:val="auto"/>
+          <w:sz w:val="24"/>
+          <w:szCs w:val="24"/>
+          <w:lang w:val="en-US"/>
+        </w:rPr>
+        <w:t>Layer 3 Attack</w:t>
+      </w:r>
+      <w:bookmarkEnd w:id="14"/>
+    </w:p>
+    <w:p>
+      <w:pPr>
+        <w:rPr>
+          <w:lang w:val="en-US"/>
+        </w:rPr>
+      </w:pPr>
+    </w:p>
+    <w:p>
+      <w:pPr>
+        <w:pStyle w:val="Heading2"/>
+        <w:spacing w:line="480" w:lineRule="auto"/>
+        <w:jc w:val="both"/>
+        <w:rPr>
+          <w:rFonts w:asciiTheme="minorHAnsi" w:hAnsiTheme="minorHAnsi" w:cstheme="minorHAnsi"/>
+          <w:color w:val="auto"/>
+          <w:sz w:val="24"/>
+          <w:szCs w:val="24"/>
+          <w:lang w:val="en-US"/>
+        </w:rPr>
+      </w:pPr>
+      <w:bookmarkStart w:id="15" w:name="_Toc211854566"/>
+      <w:r>
+        <w:rPr>
+          <w:rFonts w:asciiTheme="minorHAnsi" w:hAnsiTheme="minorHAnsi" w:cstheme="minorHAnsi"/>
+          <w:color w:val="auto"/>
+          <w:sz w:val="24"/>
+          <w:szCs w:val="24"/>
+          <w:lang w:val="en-US"/>
+        </w:rPr>
+        <w:lastRenderedPageBreak/>
+        <w:t>Subtopic 2.1</w:t>
+      </w:r>
+      <w:bookmarkEnd w:id="15"/>
+    </w:p>
+    <w:p>
+      <w:pPr>
+        <w:rPr>
+          <w:lang w:val="en-US"/>
+        </w:rPr>
+      </w:pPr>
+    </w:p>
+    <w:p>
+      <w:pPr>
+        <w:pStyle w:val="Heading1"/>
+        <w:spacing w:line="480" w:lineRule="auto"/>
+        <w:jc w:val="both"/>
+        <w:rPr>
+          <w:rFonts w:asciiTheme="minorHAnsi" w:hAnsiTheme="minorHAnsi" w:cstheme="minorHAnsi"/>
+          <w:color w:val="auto"/>
+          <w:sz w:val="24"/>
+          <w:szCs w:val="24"/>
+          <w:lang w:val="en-US"/>
+        </w:rPr>
+      </w:pPr>
+      <w:bookmarkStart w:id="16" w:name="_Toc211854567"/>
+      <w:r>
+        <w:rPr>
+          <w:rFonts w:asciiTheme="minorHAnsi" w:hAnsiTheme="minorHAnsi" w:cstheme="minorHAnsi"/>
+          <w:color w:val="auto"/>
+          <w:sz w:val="24"/>
+          <w:szCs w:val="24"/>
+          <w:lang w:val="en-US"/>
+        </w:rPr>
+        <w:t>Test Results (before and after scenarios)</w:t>
+      </w:r>
+      <w:bookmarkEnd w:id="16"/>
+    </w:p>
+    <w:p>
+      <w:pPr>
+        <w:rPr>
+          <w:lang w:val="en-US"/>
+        </w:rPr>
+      </w:pPr>
+    </w:p>
+    <w:p>
+      <w:pPr>
+        <w:pStyle w:val="Heading2"/>
+        <w:spacing w:line="480" w:lineRule="auto"/>
+        <w:jc w:val="both"/>
+        <w:rPr>
+          <w:rFonts w:asciiTheme="minorHAnsi" w:hAnsiTheme="minorHAnsi" w:cstheme="minorHAnsi"/>
+          <w:color w:val="auto"/>
+          <w:sz w:val="24"/>
+          <w:szCs w:val="24"/>
+          <w:lang w:val="en-US"/>
+        </w:rPr>
+      </w:pPr>
+      <w:bookmarkStart w:id="17" w:name="_Toc211854568"/>
+      <w:r>
+        <w:rPr>
+          <w:rFonts w:asciiTheme="minorHAnsi" w:hAnsiTheme="minorHAnsi" w:cstheme="minorHAnsi"/>
+          <w:color w:val="auto"/>
+          <w:sz w:val="24"/>
+          <w:szCs w:val="24"/>
+          <w:lang w:val="en-US"/>
+        </w:rPr>
+        <w:t>Subtopic 2.1</w:t>
+      </w:r>
+      <w:bookmarkEnd w:id="17"/>
+    </w:p>
+    <w:p>
+      <w:pPr>
+        <w:rPr>
+          <w:lang w:val="en-US"/>
+        </w:rPr>
+      </w:pPr>
+    </w:p>
+    <w:p>
+      <w:pPr>
+        <w:pStyle w:val="Heading1"/>
+        <w:spacing w:line="480" w:lineRule="auto"/>
+        <w:jc w:val="both"/>
+        <w:rPr>
+          <w:rFonts w:asciiTheme="minorHAnsi" w:hAnsiTheme="minorHAnsi" w:cstheme="minorHAnsi"/>
+          <w:color w:val="auto"/>
+          <w:sz w:val="24"/>
+          <w:szCs w:val="24"/>
+          <w:lang w:val="en-US"/>
+        </w:rPr>
+      </w:pPr>
+      <w:bookmarkStart w:id="18" w:name="_Toc211854569"/>
+      <w:r>
+        <w:rPr>
+          <w:rFonts w:asciiTheme="minorHAnsi" w:hAnsiTheme="minorHAnsi" w:cstheme="minorHAnsi"/>
+          <w:color w:val="auto"/>
+          <w:sz w:val="24"/>
+          <w:szCs w:val="24"/>
+          <w:lang w:val="en-US"/>
+        </w:rPr>
+        <w:t>Prevention and Mitigation</w:t>
+      </w:r>
+      <w:bookmarkEnd w:id="18"/>
+    </w:p>
+    <w:p>
+      <w:pPr>
+        <w:rPr>
+          <w:lang w:val="en-US"/>
+        </w:rPr>
+      </w:pPr>
+    </w:p>
+    <w:p>
+      <w:pPr>
+        <w:pStyle w:val="Heading2"/>
+        <w:spacing w:line="480" w:lineRule="auto"/>
+        <w:jc w:val="both"/>
+        <w:rPr>
+          <w:rFonts w:asciiTheme="minorHAnsi" w:hAnsiTheme="minorHAnsi" w:cstheme="minorHAnsi"/>
+          <w:color w:val="auto"/>
+          <w:sz w:val="24"/>
+          <w:szCs w:val="24"/>
+          <w:lang w:val="en-US"/>
+        </w:rPr>
+      </w:pPr>
+      <w:bookmarkStart w:id="19" w:name="_Toc211854570"/>
+      <w:r>
+        <w:rPr>
+          <w:rFonts w:asciiTheme="minorHAnsi" w:hAnsiTheme="minorHAnsi" w:cstheme="minorHAnsi"/>
+          <w:color w:val="auto"/>
+          <w:sz w:val="24"/>
+          <w:szCs w:val="24"/>
+          <w:lang w:val="en-US"/>
+        </w:rPr>
+        <w:t>Subtopic 2.1</w:t>
+      </w:r>
+      <w:bookmarkEnd w:id="19"/>
+    </w:p>
+    <w:p>
+      <w:pPr>
+        <w:rPr>
+          <w:lang w:val="en-US"/>
+        </w:rPr>
+      </w:pPr>
+    </w:p>
+    <w:p>
+      <w:pPr>
+        <w:rPr>
+          <w:lang w:val="en-US"/>
+        </w:rPr>
+      </w:pPr>
+    </w:p>
+    <w:p>
+      <w:pPr>
+        <w:rPr>
+          <w:lang w:val="en-US"/>
+        </w:rPr>
+      </w:pPr>
+    </w:p>
+    <w:p>
+      <w:pPr>
+        <w:rPr>
+          <w:lang w:val="en-US"/>
+        </w:rPr>
+      </w:pPr>
+    </w:p>
+    <w:p>
+      <w:pPr>
+        <w:rPr>
+          <w:lang w:val="en-US"/>
+        </w:rPr>
+      </w:pPr>
+    </w:p>
+    <w:p>
+      <w:pPr>
+        <w:rPr>
+          <w:lang w:val="en-US"/>
+        </w:rPr>
+      </w:pPr>
+    </w:p>
+    <w:p>
+      <w:pPr>
+        <w:pStyle w:val="Heading1"/>
+        <w:spacing w:line="480" w:lineRule="auto"/>
+        <w:jc w:val="both"/>
+        <w:rPr>
+          <w:rFonts w:asciiTheme="minorHAnsi" w:hAnsiTheme="minorHAnsi" w:cstheme="minorHAnsi"/>
+          <w:color w:val="auto"/>
+          <w:sz w:val="24"/>
+          <w:szCs w:val="24"/>
+          <w:lang w:val="en-US"/>
+        </w:rPr>
+      </w:pPr>
+      <w:bookmarkStart w:id="20" w:name="_Toc211854571"/>
+      <w:r>
+        <w:rPr>
+          <w:rFonts w:asciiTheme="minorHAnsi" w:hAnsiTheme="minorHAnsi" w:cstheme="minorHAnsi"/>
+          <w:color w:val="auto"/>
+          <w:sz w:val="24"/>
+          <w:szCs w:val="24"/>
+          <w:lang w:val="en-US"/>
+        </w:rPr>
+        <w:t>Questions and Answers</w:t>
+      </w:r>
+      <w:bookmarkEnd w:id="20"/>
+    </w:p>
+    <w:p>
+      <w:pPr>
+        <w:pStyle w:val="Heading2"/>
+        <w:spacing w:line="480" w:lineRule="auto"/>
+        <w:jc w:val="both"/>
+        <w:rPr>
+          <w:rFonts w:asciiTheme="minorHAnsi" w:hAnsiTheme="minorHAnsi" w:cstheme="minorHAnsi"/>
+          <w:color w:val="auto"/>
+          <w:sz w:val="24"/>
+          <w:szCs w:val="24"/>
+          <w:lang w:val="en-US"/>
+        </w:rPr>
+      </w:pPr>
+      <w:bookmarkStart w:id="21" w:name="_Toc211854572"/>
+      <w:r>
+        <w:rPr>
+          <w:rFonts w:asciiTheme="minorHAnsi" w:hAnsiTheme="minorHAnsi" w:cstheme="minorHAnsi"/>
+          <w:color w:val="auto"/>
+          <w:sz w:val="24"/>
+          <w:szCs w:val="24"/>
+          <w:lang w:val="en-US"/>
+        </w:rPr>
+        <w:t>Subtopic 3.1</w:t>
+      </w:r>
+      <w:bookmarkEnd w:id="21"/>
     </w:p>
     <w:p>
       <w:pPr>
@@ -1525,21 +3402,24 @@
         </w:sectPr>
       </w:pPr>
     </w:p>
-    <w:bookmarkStart w:id="9" w:name="_Toc211667534" w:displacedByCustomXml="next"/>
+    <w:bookmarkStart w:id="22" w:name="_Toc211854573" w:displacedByCustomXml="next"/>
+    <w:bookmarkStart w:id="23" w:name="_Toc211854451" w:displacedByCustomXml="next"/>
     <w:sdt>
       <w:sdtPr>
-        <w:rPr>
-          <w:rFonts w:asciiTheme="minorHAnsi" w:eastAsiaTheme="minorHAnsi" w:hAnsiTheme="minorHAnsi" w:cstheme="minorBidi"/>
-          <w:color w:val="auto"/>
-          <w:sz w:val="22"/>
-          <w:szCs w:val="22"/>
-        </w:rPr>
-        <w:id w:val="72024378"/>
+        <w:id w:val="1905249654"/>
         <w:docPartObj>
           <w:docPartGallery w:val="Bibliographies"/>
           <w:docPartUnique/>
         </w:docPartObj>
       </w:sdtPr>
+      <w:sdtEndPr>
+        <w:rPr>
+          <w:rFonts w:asciiTheme="minorHAnsi" w:eastAsiaTheme="minorHAnsi" w:hAnsiTheme="minorHAnsi" w:cstheme="minorBidi"/>
+          <w:color w:val="auto"/>
+          <w:sz w:val="22"/>
+          <w:szCs w:val="22"/>
+        </w:rPr>
+      </w:sdtEndPr>
       <w:sdtContent>
         <w:p>
           <w:pPr>
@@ -1548,8 +3428,10 @@
           <w:r>
             <w:t>References</w:t>
           </w:r>
-          <w:bookmarkEnd w:id="9"/>
+          <w:bookmarkEnd w:id="23"/>
+          <w:bookmarkEnd w:id="22"/>
         </w:p>
+        <w:p/>
         <w:sdt>
           <w:sdtPr>
             <w:id w:val="-573587230"/>
@@ -1557,6 +3439,15 @@
           </w:sdtPr>
           <w:sdtContent>
             <w:p>
+              <w:pPr>
+                <w:pStyle w:val="Bibliography"/>
+                <w:ind w:left="720" w:hanging="720"/>
+                <w:rPr>
+                  <w:noProof/>
+                  <w:sz w:val="24"/>
+                  <w:szCs w:val="24"/>
+                </w:rPr>
+              </w:pPr>
               <w:r>
                 <w:fldChar w:fldCharType="begin"/>
               </w:r>
@@ -1568,13 +3459,20 @@
               </w:r>
               <w:r>
                 <w:rPr>
-                  <w:b/>
-                  <w:bCs/>
+                  <w:i/>
+                  <w:iCs/>
                   <w:noProof/>
-                  <w:lang w:val="en-US"/>
                 </w:rPr>
-                <w:t>There are no sources in the current document.</w:t>
+                <w:t>What is an IP Address?</w:t>
               </w:r>
+              <w:r>
+                <w:rPr>
+                  <w:noProof/>
+                </w:rPr>
+                <w:t xml:space="preserve"> (2025, October 7). Retrieved from GeeksforGeeks: https://www.geeksforgeeks.org/computer-science-fundamentals/what-is-an-ip-address/</w:t>
+              </w:r>
+            </w:p>
+            <w:p>
               <w:r>
                 <w:rPr>
                   <w:b/>
@@ -1588,17 +3486,6 @@
         </w:sdt>
       </w:sdtContent>
     </w:sdt>
-    <w:p>
-      <w:pPr>
-        <w:spacing w:line="480" w:lineRule="auto"/>
-        <w:rPr>
-          <w:rFonts w:cstheme="minorHAnsi"/>
-          <w:sz w:val="24"/>
-          <w:szCs w:val="24"/>
-          <w:lang w:val="en-US"/>
-        </w:rPr>
-      </w:pPr>
-    </w:p>
     <w:sectPr>
       <w:footerReference w:type="default" r:id="rId10"/>
       <w:pgSz w:w="12240" w:h="15840"/>
@@ -2578,7 +4465,6 @@
   <w:style w:type="character" w:default="1" w:styleId="DefaultParagraphFont">
     <w:name w:val="Default Paragraph Font"/>
     <w:uiPriority w:val="1"/>
-    <w:semiHidden/>
     <w:unhideWhenUsed/>
   </w:style>
   <w:style w:type="table" w:default="1" w:styleId="TableNormal">
@@ -3001,6 +4887,14 @@
       <w:shd w:val="clear" w:color="auto" w:fill="E1DFDD"/>
     </w:rPr>
   </w:style>
+  <w:style w:type="paragraph" w:styleId="Bibliography">
+    <w:name w:val="Bibliography"/>
+    <w:basedOn w:val="Normal"/>
+    <w:next w:val="Normal"/>
+    <w:uiPriority w:val="37"/>
+    <w:unhideWhenUsed/>
+    <w:rsid w:val="007E3684"/>
+  </w:style>
 </w:styles>
 </file>
 
@@ -3300,11 +5194,24 @@
 </file>
 
 <file path=customXml/item1.xml><?xml version="1.0" encoding="utf-8"?>
-<b:Sources xmlns:b="http://schemas.openxmlformats.org/officeDocument/2006/bibliography" xmlns="http://schemas.openxmlformats.org/officeDocument/2006/bibliography" SelectedStyle="\APASixthEditionOfficeOnline.xsl" StyleName="APA" Version="6"/>
+<b:Sources xmlns:b="http://schemas.openxmlformats.org/officeDocument/2006/bibliography" xmlns="http://schemas.openxmlformats.org/officeDocument/2006/bibliography" SelectedStyle="\APASixthEditionOfficeOnline.xsl" StyleName="APA" Version="6">
+  <b:Source>
+    <b:Tag>Wha252</b:Tag>
+    <b:SourceType>InternetSite</b:SourceType>
+    <b:Guid>{D150F09B-1417-4507-8E16-AED224EC5299}</b:Guid>
+    <b:Title>What is an IP Address?</b:Title>
+    <b:InternetSiteTitle>GeeksforGeeks</b:InternetSiteTitle>
+    <b:Year>2025</b:Year>
+    <b:Month>October</b:Month>
+    <b:Day>7</b:Day>
+    <b:URL>https://www.geeksforgeeks.org/computer-science-fundamentals/what-is-an-ip-address/</b:URL>
+    <b:RefOrder>1</b:RefOrder>
+  </b:Source>
+</b:Sources>
 </file>
 
 <file path=customXml/itemProps1.xml><?xml version="1.0" encoding="utf-8"?>
-<ds:datastoreItem xmlns:ds="http://schemas.openxmlformats.org/officeDocument/2006/customXml" ds:itemID="{A6E961AF-A13A-4240-A841-01E0DBD0A6A0}">
+<ds:datastoreItem xmlns:ds="http://schemas.openxmlformats.org/officeDocument/2006/customXml" ds:itemID="{24AE93CA-CFEA-4EA1-921A-C9895139D5A5}">
   <ds:schemaRefs>
     <ds:schemaRef ds:uri="http://schemas.openxmlformats.org/officeDocument/2006/bibliography"/>
   </ds:schemaRefs>

</xml_diff>